<commit_message>
updated customer cart and fixed some errors
</commit_message>
<xml_diff>
--- a/PROJECT DOCUMENTATION.docx
+++ b/PROJECT DOCUMENTATION.docx
@@ -295,8 +295,811 @@
           <w:sz w:val="36"/>
           <w:szCs w:val="36"/>
         </w:rPr>
-        <w:t xml:space="preserve">All the data will be stored in mongo DB database and will be retrieved from there only </w:t>
-      </w:r>
+        <w:t>All the data will be stored in mongo DB database and wi</w:t>
+      </w:r>
+      <w:r>
+        <w:rPr>
+          <w:sz w:val="36"/>
+          <w:szCs w:val="36"/>
+        </w:rPr>
+        <w:t>ll be retrieved from there only.</w:t>
+      </w:r>
+    </w:p>
+    <w:p>
+      <w:pPr>
+        <w:rPr>
+          <w:sz w:val="36"/>
+          <w:szCs w:val="36"/>
+        </w:rPr>
+      </w:pPr>
+    </w:p>
+    <w:p>
+      <w:pPr>
+        <w:rPr>
+          <w:sz w:val="36"/>
+          <w:szCs w:val="36"/>
+        </w:rPr>
+      </w:pPr>
+    </w:p>
+    <w:p>
+      <w:pPr>
+        <w:rPr>
+          <w:sz w:val="36"/>
+          <w:szCs w:val="36"/>
+        </w:rPr>
+      </w:pPr>
+      <w:r>
+        <w:rPr>
+          <w:b/>
+          <w:sz w:val="36"/>
+          <w:szCs w:val="36"/>
+        </w:rPr>
+        <w:t>Features:</w:t>
+      </w:r>
+    </w:p>
+    <w:p>
+      <w:pPr>
+        <w:rPr>
+          <w:sz w:val="36"/>
+          <w:szCs w:val="36"/>
+        </w:rPr>
+      </w:pPr>
+      <w:r>
+        <w:rPr>
+          <w:sz w:val="36"/>
+          <w:szCs w:val="36"/>
+        </w:rPr>
+        <w:t xml:space="preserve">Project will have 2 types of user </w:t>
+      </w:r>
+      <w:r>
+        <w:rPr>
+          <w:sz w:val="36"/>
+          <w:szCs w:val="36"/>
+        </w:rPr>
+        <w:t xml:space="preserve">one will be the customer who can order pizza. And another will be the admin who will have access to all orders placed by the customer and admin will be responsible for </w:t>
+      </w:r>
+      <w:proofErr w:type="gramStart"/>
+      <w:r>
+        <w:rPr>
+          <w:sz w:val="36"/>
+          <w:szCs w:val="36"/>
+        </w:rPr>
+        <w:t>fulfilling  the</w:t>
+      </w:r>
+      <w:proofErr w:type="gramEnd"/>
+      <w:r>
+        <w:rPr>
+          <w:sz w:val="36"/>
+          <w:szCs w:val="36"/>
+        </w:rPr>
+        <w:t xml:space="preserve"> </w:t>
+      </w:r>
+      <w:proofErr w:type="spellStart"/>
+      <w:r>
+        <w:rPr>
+          <w:sz w:val="36"/>
+          <w:szCs w:val="36"/>
+        </w:rPr>
+        <w:t>the</w:t>
+      </w:r>
+      <w:proofErr w:type="spellEnd"/>
+      <w:r>
+        <w:rPr>
+          <w:sz w:val="36"/>
+          <w:szCs w:val="36"/>
+        </w:rPr>
+        <w:t xml:space="preserve"> customers and updating  the order details of the customers individually.</w:t>
+      </w:r>
+    </w:p>
+    <w:p>
+      <w:pPr>
+        <w:rPr>
+          <w:sz w:val="36"/>
+          <w:szCs w:val="36"/>
+        </w:rPr>
+      </w:pPr>
+    </w:p>
+    <w:p>
+      <w:pPr>
+        <w:rPr>
+          <w:b/>
+          <w:sz w:val="36"/>
+          <w:szCs w:val="36"/>
+        </w:rPr>
+      </w:pPr>
+      <w:r>
+        <w:rPr>
+          <w:b/>
+          <w:sz w:val="36"/>
+          <w:szCs w:val="36"/>
+        </w:rPr>
+        <w:lastRenderedPageBreak/>
+        <w:t xml:space="preserve">Customer </w:t>
+      </w:r>
+      <w:proofErr w:type="gramStart"/>
+      <w:r>
+        <w:rPr>
+          <w:b/>
+          <w:sz w:val="36"/>
+          <w:szCs w:val="36"/>
+        </w:rPr>
+        <w:t>Do’s</w:t>
+      </w:r>
+      <w:proofErr w:type="gramEnd"/>
+    </w:p>
+    <w:p>
+      <w:pPr>
+        <w:pStyle w:val="ListParagraph"/>
+        <w:numPr>
+          <w:ilvl w:val="0"/>
+          <w:numId w:val="2"/>
+        </w:numPr>
+        <w:rPr>
+          <w:sz w:val="36"/>
+          <w:szCs w:val="36"/>
+        </w:rPr>
+      </w:pPr>
+      <w:r>
+        <w:rPr>
+          <w:sz w:val="36"/>
+          <w:szCs w:val="36"/>
+        </w:rPr>
+        <w:t xml:space="preserve">Can </w:t>
+      </w:r>
+      <w:r>
+        <w:rPr>
+          <w:sz w:val="36"/>
+          <w:szCs w:val="36"/>
+        </w:rPr>
+        <w:t>login/register in the app.</w:t>
+      </w:r>
+    </w:p>
+    <w:p>
+      <w:pPr>
+        <w:pStyle w:val="ListParagraph"/>
+        <w:rPr>
+          <w:sz w:val="36"/>
+          <w:szCs w:val="36"/>
+        </w:rPr>
+      </w:pPr>
+      <w:r>
+        <w:rPr>
+          <w:sz w:val="36"/>
+          <w:szCs w:val="36"/>
+        </w:rPr>
+        <w:t>Login</w:t>
+      </w:r>
+    </w:p>
+    <w:p>
+      <w:pPr>
+        <w:pStyle w:val="ListParagraph"/>
+        <w:rPr>
+          <w:sz w:val="36"/>
+          <w:szCs w:val="36"/>
+        </w:rPr>
+      </w:pPr>
+      <w:r>
+        <w:rPr>
+          <w:noProof/>
+          <w:sz w:val="36"/>
+          <w:szCs w:val="36"/>
+        </w:rPr>
+        <w:drawing>
+          <wp:inline distT="0" distB="0" distL="0" distR="0">
+            <wp:extent cx="4343400" cy="2057400"/>
+            <wp:effectExtent l="0" t="0" r="0" b="0"/>
+            <wp:docPr id="6" name="Picture 6"/>
+            <wp:cNvGraphicFramePr>
+              <a:graphicFrameLocks xmlns:a="http://schemas.openxmlformats.org/drawingml/2006/main" noChangeAspect="1"/>
+            </wp:cNvGraphicFramePr>
+            <a:graphic xmlns:a="http://schemas.openxmlformats.org/drawingml/2006/main">
+              <a:graphicData uri="http://schemas.openxmlformats.org/drawingml/2006/picture">
+                <pic:pic xmlns:pic="http://schemas.openxmlformats.org/drawingml/2006/picture">
+                  <pic:nvPicPr>
+                    <pic:cNvPr id="0" name="canlogin.png"/>
+                    <pic:cNvPicPr/>
+                  </pic:nvPicPr>
+                  <pic:blipFill>
+                    <a:blip r:embed="rId7">
+                      <a:extLst>
+                        <a:ext uri="{28A0092B-C50C-407E-A947-70E740481C1C}">
+                          <a14:useLocalDpi xmlns:a14="http://schemas.microsoft.com/office/drawing/2010/main" val="0"/>
+                        </a:ext>
+                      </a:extLst>
+                    </a:blip>
+                    <a:stretch>
+                      <a:fillRect/>
+                    </a:stretch>
+                  </pic:blipFill>
+                  <pic:spPr>
+                    <a:xfrm>
+                      <a:off x="0" y="0"/>
+                      <a:ext cx="4344007" cy="2057688"/>
+                    </a:xfrm>
+                    <a:prstGeom prst="rect">
+                      <a:avLst/>
+                    </a:prstGeom>
+                  </pic:spPr>
+                </pic:pic>
+              </a:graphicData>
+            </a:graphic>
+          </wp:inline>
+        </w:drawing>
+      </w:r>
+    </w:p>
+    <w:p>
+      <w:pPr>
+        <w:pStyle w:val="ListParagraph"/>
+        <w:rPr>
+          <w:sz w:val="36"/>
+          <w:szCs w:val="36"/>
+        </w:rPr>
+      </w:pPr>
+      <w:r>
+        <w:rPr>
+          <w:sz w:val="36"/>
+          <w:szCs w:val="36"/>
+        </w:rPr>
+        <w:t>Register</w:t>
+      </w:r>
+    </w:p>
+    <w:p>
+      <w:pPr>
+        <w:pStyle w:val="ListParagraph"/>
+        <w:rPr>
+          <w:sz w:val="36"/>
+          <w:szCs w:val="36"/>
+        </w:rPr>
+      </w:pPr>
+      <w:r>
+        <w:rPr>
+          <w:noProof/>
+          <w:sz w:val="36"/>
+          <w:szCs w:val="36"/>
+        </w:rPr>
+        <w:drawing>
+          <wp:inline distT="0" distB="0" distL="0" distR="0">
+            <wp:extent cx="4343400" cy="1924050"/>
+            <wp:effectExtent l="0" t="0" r="0" b="0"/>
+            <wp:docPr id="7" name="Picture 7"/>
+            <wp:cNvGraphicFramePr>
+              <a:graphicFrameLocks xmlns:a="http://schemas.openxmlformats.org/drawingml/2006/main" noChangeAspect="1"/>
+            </wp:cNvGraphicFramePr>
+            <a:graphic xmlns:a="http://schemas.openxmlformats.org/drawingml/2006/main">
+              <a:graphicData uri="http://schemas.openxmlformats.org/drawingml/2006/picture">
+                <pic:pic xmlns:pic="http://schemas.openxmlformats.org/drawingml/2006/picture">
+                  <pic:nvPicPr>
+                    <pic:cNvPr id="0" name="canregister.png"/>
+                    <pic:cNvPicPr/>
+                  </pic:nvPicPr>
+                  <pic:blipFill>
+                    <a:blip r:embed="rId8">
+                      <a:extLst>
+                        <a:ext uri="{28A0092B-C50C-407E-A947-70E740481C1C}">
+                          <a14:useLocalDpi xmlns:a14="http://schemas.microsoft.com/office/drawing/2010/main" val="0"/>
+                        </a:ext>
+                      </a:extLst>
+                    </a:blip>
+                    <a:stretch>
+                      <a:fillRect/>
+                    </a:stretch>
+                  </pic:blipFill>
+                  <pic:spPr>
+                    <a:xfrm>
+                      <a:off x="0" y="0"/>
+                      <a:ext cx="4344006" cy="1924318"/>
+                    </a:xfrm>
+                    <a:prstGeom prst="rect">
+                      <a:avLst/>
+                    </a:prstGeom>
+                  </pic:spPr>
+                </pic:pic>
+              </a:graphicData>
+            </a:graphic>
+          </wp:inline>
+        </w:drawing>
+      </w:r>
+    </w:p>
+    <w:p>
+      <w:pPr>
+        <w:pStyle w:val="ListParagraph"/>
+        <w:numPr>
+          <w:ilvl w:val="0"/>
+          <w:numId w:val="2"/>
+        </w:numPr>
+        <w:rPr>
+          <w:sz w:val="36"/>
+          <w:szCs w:val="36"/>
+        </w:rPr>
+      </w:pPr>
+      <w:r>
+        <w:rPr>
+          <w:sz w:val="36"/>
+          <w:szCs w:val="36"/>
+        </w:rPr>
+        <w:t xml:space="preserve">Can </w:t>
+      </w:r>
+      <w:proofErr w:type="gramStart"/>
+      <w:r>
+        <w:rPr>
+          <w:sz w:val="36"/>
+          <w:szCs w:val="36"/>
+        </w:rPr>
+        <w:t>Add</w:t>
+      </w:r>
+      <w:proofErr w:type="gramEnd"/>
+      <w:r>
+        <w:rPr>
+          <w:sz w:val="36"/>
+          <w:szCs w:val="36"/>
+        </w:rPr>
+        <w:t xml:space="preserve"> items in the cart.</w:t>
+      </w:r>
+    </w:p>
+    <w:p>
+      <w:pPr>
+        <w:pStyle w:val="ListParagraph"/>
+        <w:jc w:val="both"/>
+        <w:rPr>
+          <w:sz w:val="36"/>
+          <w:szCs w:val="36"/>
+        </w:rPr>
+      </w:pPr>
+      <w:r>
+        <w:rPr>
+          <w:noProof/>
+          <w:sz w:val="36"/>
+          <w:szCs w:val="36"/>
+        </w:rPr>
+        <w:drawing>
+          <wp:inline distT="0" distB="0" distL="0" distR="0">
+            <wp:extent cx="2534004" cy="1171739"/>
+            <wp:effectExtent l="0" t="0" r="0" b="9525"/>
+            <wp:docPr id="4" name="Picture 4"/>
+            <wp:cNvGraphicFramePr>
+              <a:graphicFrameLocks xmlns:a="http://schemas.openxmlformats.org/drawingml/2006/main" noChangeAspect="1"/>
+            </wp:cNvGraphicFramePr>
+            <a:graphic xmlns:a="http://schemas.openxmlformats.org/drawingml/2006/main">
+              <a:graphicData uri="http://schemas.openxmlformats.org/drawingml/2006/picture">
+                <pic:pic xmlns:pic="http://schemas.openxmlformats.org/drawingml/2006/picture">
+                  <pic:nvPicPr>
+                    <pic:cNvPr id="0" name="canadditemscart1.png"/>
+                    <pic:cNvPicPr/>
+                  </pic:nvPicPr>
+                  <pic:blipFill>
+                    <a:blip r:embed="rId9">
+                      <a:extLst>
+                        <a:ext uri="{28A0092B-C50C-407E-A947-70E740481C1C}">
+                          <a14:useLocalDpi xmlns:a14="http://schemas.microsoft.com/office/drawing/2010/main" val="0"/>
+                        </a:ext>
+                      </a:extLst>
+                    </a:blip>
+                    <a:stretch>
+                      <a:fillRect/>
+                    </a:stretch>
+                  </pic:blipFill>
+                  <pic:spPr>
+                    <a:xfrm>
+                      <a:off x="0" y="0"/>
+                      <a:ext cx="2534004" cy="1171739"/>
+                    </a:xfrm>
+                    <a:prstGeom prst="rect">
+                      <a:avLst/>
+                    </a:prstGeom>
+                  </pic:spPr>
+                </pic:pic>
+              </a:graphicData>
+            </a:graphic>
+          </wp:inline>
+        </w:drawing>
+      </w:r>
+    </w:p>
+    <w:p>
+      <w:pPr>
+        <w:pStyle w:val="ListParagraph"/>
+        <w:jc w:val="both"/>
+        <w:rPr>
+          <w:sz w:val="36"/>
+          <w:szCs w:val="36"/>
+        </w:rPr>
+      </w:pPr>
+      <w:r>
+        <w:rPr>
+          <w:noProof/>
+          <w:sz w:val="36"/>
+          <w:szCs w:val="36"/>
+        </w:rPr>
+        <w:lastRenderedPageBreak/>
+        <w:drawing>
+          <wp:inline distT="0" distB="0" distL="0" distR="0">
+            <wp:extent cx="4410075" cy="1685925"/>
+            <wp:effectExtent l="0" t="0" r="9525" b="9525"/>
+            <wp:docPr id="5" name="Picture 5"/>
+            <wp:cNvGraphicFramePr>
+              <a:graphicFrameLocks xmlns:a="http://schemas.openxmlformats.org/drawingml/2006/main" noChangeAspect="1"/>
+            </wp:cNvGraphicFramePr>
+            <a:graphic xmlns:a="http://schemas.openxmlformats.org/drawingml/2006/main">
+              <a:graphicData uri="http://schemas.openxmlformats.org/drawingml/2006/picture">
+                <pic:pic xmlns:pic="http://schemas.openxmlformats.org/drawingml/2006/picture">
+                  <pic:nvPicPr>
+                    <pic:cNvPr id="0" name="canadditemscart2.png"/>
+                    <pic:cNvPicPr/>
+                  </pic:nvPicPr>
+                  <pic:blipFill>
+                    <a:blip r:embed="rId10">
+                      <a:extLst>
+                        <a:ext uri="{28A0092B-C50C-407E-A947-70E740481C1C}">
+                          <a14:useLocalDpi xmlns:a14="http://schemas.microsoft.com/office/drawing/2010/main" val="0"/>
+                        </a:ext>
+                      </a:extLst>
+                    </a:blip>
+                    <a:stretch>
+                      <a:fillRect/>
+                    </a:stretch>
+                  </pic:blipFill>
+                  <pic:spPr>
+                    <a:xfrm>
+                      <a:off x="0" y="0"/>
+                      <a:ext cx="4412048" cy="1686679"/>
+                    </a:xfrm>
+                    <a:prstGeom prst="rect">
+                      <a:avLst/>
+                    </a:prstGeom>
+                  </pic:spPr>
+                </pic:pic>
+              </a:graphicData>
+            </a:graphic>
+          </wp:inline>
+        </w:drawing>
+      </w:r>
+    </w:p>
+    <w:p>
+      <w:pPr>
+        <w:pStyle w:val="ListParagraph"/>
+        <w:numPr>
+          <w:ilvl w:val="0"/>
+          <w:numId w:val="2"/>
+        </w:numPr>
+        <w:rPr>
+          <w:sz w:val="36"/>
+          <w:szCs w:val="36"/>
+        </w:rPr>
+      </w:pPr>
+      <w:r>
+        <w:rPr>
+          <w:sz w:val="36"/>
+          <w:szCs w:val="36"/>
+        </w:rPr>
+        <w:t>Can Place order in the app.</w:t>
+      </w:r>
+    </w:p>
+    <w:p>
+      <w:pPr>
+        <w:pStyle w:val="ListParagraph"/>
+        <w:jc w:val="both"/>
+        <w:rPr>
+          <w:sz w:val="36"/>
+          <w:szCs w:val="36"/>
+        </w:rPr>
+      </w:pPr>
+      <w:r>
+        <w:rPr>
+          <w:noProof/>
+          <w:sz w:val="36"/>
+          <w:szCs w:val="36"/>
+        </w:rPr>
+        <w:drawing>
+          <wp:inline distT="0" distB="0" distL="0" distR="0">
+            <wp:extent cx="4495800" cy="1647825"/>
+            <wp:effectExtent l="0" t="0" r="0" b="9525"/>
+            <wp:docPr id="3" name="Picture 3"/>
+            <wp:cNvGraphicFramePr>
+              <a:graphicFrameLocks xmlns:a="http://schemas.openxmlformats.org/drawingml/2006/main" noChangeAspect="1"/>
+            </wp:cNvGraphicFramePr>
+            <a:graphic xmlns:a="http://schemas.openxmlformats.org/drawingml/2006/main">
+              <a:graphicData uri="http://schemas.openxmlformats.org/drawingml/2006/picture">
+                <pic:pic xmlns:pic="http://schemas.openxmlformats.org/drawingml/2006/picture">
+                  <pic:nvPicPr>
+                    <pic:cNvPr id="0" name="canplaceorder.png"/>
+                    <pic:cNvPicPr/>
+                  </pic:nvPicPr>
+                  <pic:blipFill>
+                    <a:blip r:embed="rId11">
+                      <a:extLst>
+                        <a:ext uri="{28A0092B-C50C-407E-A947-70E740481C1C}">
+                          <a14:useLocalDpi xmlns:a14="http://schemas.microsoft.com/office/drawing/2010/main" val="0"/>
+                        </a:ext>
+                      </a:extLst>
+                    </a:blip>
+                    <a:stretch>
+                      <a:fillRect/>
+                    </a:stretch>
+                  </pic:blipFill>
+                  <pic:spPr>
+                    <a:xfrm>
+                      <a:off x="0" y="0"/>
+                      <a:ext cx="4499245" cy="1649088"/>
+                    </a:xfrm>
+                    <a:prstGeom prst="rect">
+                      <a:avLst/>
+                    </a:prstGeom>
+                  </pic:spPr>
+                </pic:pic>
+              </a:graphicData>
+            </a:graphic>
+          </wp:inline>
+        </w:drawing>
+      </w:r>
+    </w:p>
+    <w:p>
+      <w:pPr>
+        <w:pStyle w:val="ListParagraph"/>
+        <w:rPr>
+          <w:sz w:val="36"/>
+          <w:szCs w:val="36"/>
+        </w:rPr>
+      </w:pPr>
+    </w:p>
+    <w:p>
+      <w:pPr>
+        <w:pStyle w:val="ListParagraph"/>
+        <w:numPr>
+          <w:ilvl w:val="0"/>
+          <w:numId w:val="2"/>
+        </w:numPr>
+        <w:rPr>
+          <w:sz w:val="36"/>
+          <w:szCs w:val="36"/>
+        </w:rPr>
+      </w:pPr>
+      <w:r>
+        <w:rPr>
+          <w:sz w:val="36"/>
+          <w:szCs w:val="36"/>
+        </w:rPr>
+        <w:t>Can see their full order history.</w:t>
+      </w:r>
+    </w:p>
+    <w:p>
+      <w:pPr>
+        <w:pStyle w:val="ListParagraph"/>
+        <w:rPr>
+          <w:sz w:val="36"/>
+          <w:szCs w:val="36"/>
+        </w:rPr>
+      </w:pPr>
+      <w:r>
+        <w:rPr>
+          <w:noProof/>
+          <w:sz w:val="36"/>
+          <w:szCs w:val="36"/>
+        </w:rPr>
+        <w:drawing>
+          <wp:inline distT="0" distB="0" distL="0" distR="0">
+            <wp:extent cx="5257800" cy="2162175"/>
+            <wp:effectExtent l="0" t="0" r="0" b="9525"/>
+            <wp:docPr id="2" name="Picture 2"/>
+            <wp:cNvGraphicFramePr>
+              <a:graphicFrameLocks xmlns:a="http://schemas.openxmlformats.org/drawingml/2006/main" noChangeAspect="1"/>
+            </wp:cNvGraphicFramePr>
+            <a:graphic xmlns:a="http://schemas.openxmlformats.org/drawingml/2006/main">
+              <a:graphicData uri="http://schemas.openxmlformats.org/drawingml/2006/picture">
+                <pic:pic xmlns:pic="http://schemas.openxmlformats.org/drawingml/2006/picture">
+                  <pic:nvPicPr>
+                    <pic:cNvPr id="0" name="customerorderdetails.png"/>
+                    <pic:cNvPicPr/>
+                  </pic:nvPicPr>
+                  <pic:blipFill>
+                    <a:blip r:embed="rId12">
+                      <a:extLst>
+                        <a:ext uri="{28A0092B-C50C-407E-A947-70E740481C1C}">
+                          <a14:useLocalDpi xmlns:a14="http://schemas.microsoft.com/office/drawing/2010/main" val="0"/>
+                        </a:ext>
+                      </a:extLst>
+                    </a:blip>
+                    <a:stretch>
+                      <a:fillRect/>
+                    </a:stretch>
+                  </pic:blipFill>
+                  <pic:spPr>
+                    <a:xfrm>
+                      <a:off x="0" y="0"/>
+                      <a:ext cx="5265521" cy="2165350"/>
+                    </a:xfrm>
+                    <a:prstGeom prst="rect">
+                      <a:avLst/>
+                    </a:prstGeom>
+                  </pic:spPr>
+                </pic:pic>
+              </a:graphicData>
+            </a:graphic>
+          </wp:inline>
+        </w:drawing>
+      </w:r>
+    </w:p>
+    <w:p>
+      <w:pPr>
+        <w:pStyle w:val="ListParagraph"/>
+        <w:numPr>
+          <w:ilvl w:val="0"/>
+          <w:numId w:val="2"/>
+        </w:numPr>
+        <w:rPr>
+          <w:sz w:val="36"/>
+          <w:szCs w:val="36"/>
+        </w:rPr>
+      </w:pPr>
+      <w:r>
+        <w:rPr>
+          <w:sz w:val="36"/>
+          <w:szCs w:val="36"/>
+        </w:rPr>
+        <w:t xml:space="preserve">Can Track </w:t>
+      </w:r>
+      <w:proofErr w:type="gramStart"/>
+      <w:r>
+        <w:rPr>
+          <w:sz w:val="36"/>
+          <w:szCs w:val="36"/>
+        </w:rPr>
+        <w:t>Their</w:t>
+      </w:r>
+      <w:proofErr w:type="gramEnd"/>
+      <w:r>
+        <w:rPr>
+          <w:sz w:val="36"/>
+          <w:szCs w:val="36"/>
+        </w:rPr>
+        <w:t xml:space="preserve"> current Order</w:t>
+      </w:r>
+      <w:r>
+        <w:rPr>
+          <w:sz w:val="36"/>
+          <w:szCs w:val="36"/>
+        </w:rPr>
+        <w:t xml:space="preserve"> status</w:t>
+      </w:r>
+      <w:r>
+        <w:rPr>
+          <w:sz w:val="36"/>
+          <w:szCs w:val="36"/>
+        </w:rPr>
+        <w:t>.</w:t>
+      </w:r>
+    </w:p>
+    <w:p>
+      <w:pPr>
+        <w:rPr>
+          <w:b/>
+          <w:sz w:val="36"/>
+          <w:szCs w:val="36"/>
+        </w:rPr>
+      </w:pPr>
+      <w:r>
+        <w:rPr>
+          <w:b/>
+          <w:sz w:val="36"/>
+          <w:szCs w:val="36"/>
+        </w:rPr>
+        <w:t>Customers Can’t</w:t>
+      </w:r>
+    </w:p>
+    <w:p>
+      <w:pPr>
+        <w:pStyle w:val="ListParagraph"/>
+        <w:numPr>
+          <w:ilvl w:val="0"/>
+          <w:numId w:val="2"/>
+        </w:numPr>
+        <w:rPr>
+          <w:b/>
+          <w:sz w:val="36"/>
+          <w:szCs w:val="36"/>
+        </w:rPr>
+      </w:pPr>
+      <w:r>
+        <w:rPr>
+          <w:sz w:val="36"/>
+          <w:szCs w:val="36"/>
+        </w:rPr>
+        <w:t>A customer cannot order pizza when he/she is not logged in.</w:t>
+      </w:r>
+    </w:p>
+    <w:p>
+      <w:pPr>
+        <w:pStyle w:val="ListParagraph"/>
+        <w:numPr>
+          <w:ilvl w:val="0"/>
+          <w:numId w:val="2"/>
+        </w:numPr>
+        <w:rPr>
+          <w:b/>
+          <w:sz w:val="36"/>
+          <w:szCs w:val="36"/>
+        </w:rPr>
+      </w:pPr>
+      <w:r>
+        <w:rPr>
+          <w:sz w:val="36"/>
+          <w:szCs w:val="36"/>
+        </w:rPr>
+        <w:lastRenderedPageBreak/>
+        <w:t>A customer cannot access admin order details page</w:t>
+      </w:r>
+    </w:p>
+    <w:p>
+      <w:pPr>
+        <w:pStyle w:val="ListParagraph"/>
+        <w:numPr>
+          <w:ilvl w:val="0"/>
+          <w:numId w:val="2"/>
+        </w:numPr>
+        <w:rPr>
+          <w:b/>
+          <w:sz w:val="36"/>
+          <w:szCs w:val="36"/>
+        </w:rPr>
+      </w:pPr>
+      <w:r>
+        <w:rPr>
+          <w:sz w:val="36"/>
+          <w:szCs w:val="36"/>
+        </w:rPr>
+        <w:t>A customer cannot access other customer</w:t>
+      </w:r>
+      <w:r>
+        <w:rPr>
+          <w:sz w:val="36"/>
+          <w:szCs w:val="36"/>
+        </w:rPr>
+        <w:t>’s</w:t>
+      </w:r>
+      <w:r>
+        <w:rPr>
+          <w:sz w:val="36"/>
+          <w:szCs w:val="36"/>
+        </w:rPr>
+        <w:t xml:space="preserve"> order details.</w:t>
+      </w:r>
+    </w:p>
+    <w:p>
+      <w:pPr>
+        <w:pStyle w:val="ListParagraph"/>
+        <w:rPr>
+          <w:b/>
+          <w:sz w:val="36"/>
+          <w:szCs w:val="36"/>
+        </w:rPr>
+      </w:pPr>
+    </w:p>
+    <w:p>
+      <w:pPr>
+        <w:pStyle w:val="ListParagraph"/>
+        <w:rPr>
+          <w:b/>
+          <w:sz w:val="36"/>
+          <w:szCs w:val="36"/>
+        </w:rPr>
+      </w:pPr>
+    </w:p>
+    <w:p>
+      <w:pPr>
+        <w:pStyle w:val="ListParagraph"/>
+        <w:rPr>
+          <w:sz w:val="36"/>
+          <w:szCs w:val="36"/>
+        </w:rPr>
+      </w:pPr>
+    </w:p>
+    <w:p>
+      <w:pPr>
+        <w:ind w:left="360"/>
+        <w:jc w:val="both"/>
+        <w:rPr>
+          <w:sz w:val="36"/>
+          <w:szCs w:val="36"/>
+        </w:rPr>
+      </w:pPr>
     </w:p>
     <w:p>
       <w:pPr>
@@ -368,7 +1171,14 @@
           <w:sz w:val="36"/>
           <w:szCs w:val="36"/>
         </w:rPr>
-        <w:t xml:space="preserve">structure has been used for this </w:t>
+        <w:t>structure has been followed</w:t>
+      </w:r>
+      <w:r>
+        <w:rPr>
+          <w:sz w:val="36"/>
+          <w:szCs w:val="36"/>
+        </w:rPr>
+        <w:t xml:space="preserve"> for this </w:t>
       </w:r>
       <w:r>
         <w:rPr>
@@ -416,7 +1226,7 @@
                     <pic:cNvPicPr/>
                   </pic:nvPicPr>
                   <pic:blipFill>
-                    <a:blip r:embed="rId7">
+                    <a:blip r:embed="rId13">
                       <a:extLst>
                         <a:ext uri="{28A0092B-C50C-407E-A947-70E740481C1C}">
                           <a14:useLocalDpi xmlns:a14="http://schemas.microsoft.com/office/drawing/2010/main" val="0"/>
@@ -443,50 +1253,10 @@
         </w:drawing>
       </w:r>
     </w:p>
-    <w:p>
-      <w:pPr>
-        <w:rPr>
-          <w:b/>
-          <w:sz w:val="36"/>
-          <w:szCs w:val="36"/>
-        </w:rPr>
-      </w:pPr>
-    </w:p>
-    <w:p>
-      <w:pPr>
-        <w:rPr>
-          <w:b/>
-          <w:sz w:val="36"/>
-          <w:szCs w:val="36"/>
-        </w:rPr>
-      </w:pPr>
-    </w:p>
-    <w:p>
-      <w:pPr>
-        <w:rPr>
-          <w:sz w:val="36"/>
-          <w:szCs w:val="36"/>
-        </w:rPr>
-      </w:pPr>
-    </w:p>
-    <w:p>
-      <w:pPr>
-        <w:rPr>
-          <w:sz w:val="36"/>
-          <w:szCs w:val="36"/>
-        </w:rPr>
-      </w:pPr>
-    </w:p>
-    <w:p>
-      <w:pPr>
-        <w:rPr>
-          <w:sz w:val="36"/>
-          <w:szCs w:val="36"/>
-        </w:rPr>
-      </w:pPr>
-    </w:p>
-    <w:p>
-      <w:pPr>
+    <w:p/>
+    <w:p>
+      <w:pPr>
+        <w:pStyle w:val="ListParagraph"/>
         <w:rPr>
           <w:sz w:val="36"/>
           <w:szCs w:val="36"/>
@@ -494,6 +1264,65 @@
       </w:pPr>
       <w:bookmarkStart w:id="0" w:name="_GoBack"/>
       <w:bookmarkEnd w:id="0"/>
+    </w:p>
+    <w:p>
+      <w:pPr>
+        <w:pStyle w:val="ListParagraph"/>
+        <w:rPr>
+          <w:sz w:val="36"/>
+          <w:szCs w:val="36"/>
+        </w:rPr>
+      </w:pPr>
+    </w:p>
+    <w:p>
+      <w:pPr>
+        <w:rPr>
+          <w:b/>
+          <w:sz w:val="36"/>
+          <w:szCs w:val="36"/>
+        </w:rPr>
+      </w:pPr>
+    </w:p>
+    <w:p>
+      <w:pPr>
+        <w:rPr>
+          <w:b/>
+          <w:sz w:val="36"/>
+          <w:szCs w:val="36"/>
+        </w:rPr>
+      </w:pPr>
+    </w:p>
+    <w:p>
+      <w:pPr>
+        <w:rPr>
+          <w:sz w:val="36"/>
+          <w:szCs w:val="36"/>
+        </w:rPr>
+      </w:pPr>
+    </w:p>
+    <w:p>
+      <w:pPr>
+        <w:rPr>
+          <w:sz w:val="36"/>
+          <w:szCs w:val="36"/>
+        </w:rPr>
+      </w:pPr>
+    </w:p>
+    <w:p>
+      <w:pPr>
+        <w:rPr>
+          <w:sz w:val="36"/>
+          <w:szCs w:val="36"/>
+        </w:rPr>
+      </w:pPr>
+    </w:p>
+    <w:p>
+      <w:pPr>
+        <w:rPr>
+          <w:sz w:val="36"/>
+          <w:szCs w:val="36"/>
+        </w:rPr>
+      </w:pPr>
     </w:p>
     <w:p>
       <w:pPr>
@@ -670,9 +1499,9 @@
 <file path=word/numbering.xml><?xml version="1.0" encoding="utf-8"?>
 <w:numbering xmlns:wpc="http://schemas.microsoft.com/office/word/2010/wordprocessingCanvas" xmlns:mc="http://schemas.openxmlformats.org/markup-compatibility/2006" xmlns:o="urn:schemas-microsoft-com:office:office" xmlns:r="http://schemas.openxmlformats.org/officeDocument/2006/relationships" xmlns:m="http://schemas.openxmlformats.org/officeDocument/2006/math" xmlns:v="urn:schemas-microsoft-com:vml" xmlns:wp14="http://schemas.microsoft.com/office/word/2010/wordprocessingDrawing" xmlns:wp="http://schemas.openxmlformats.org/drawingml/2006/wordprocessingDrawing" xmlns:w10="urn:schemas-microsoft-com:office:word" xmlns:w="http://schemas.openxmlformats.org/wordprocessingml/2006/main" xmlns:w14="http://schemas.microsoft.com/office/word/2010/wordml" xmlns:wpg="http://schemas.microsoft.com/office/word/2010/wordprocessingGroup" xmlns:wpi="http://schemas.microsoft.com/office/word/2010/wordprocessingInk" xmlns:wne="http://schemas.microsoft.com/office/word/2006/wordml" xmlns:wps="http://schemas.microsoft.com/office/word/2010/wordprocessingShape" mc:Ignorable="w14 wp14">
   <w:abstractNum w:abstractNumId="0">
-    <w:nsid w:val="63C4105C"/>
+    <w:nsid w:val="17071613"/>
     <w:multiLevelType w:val="hybridMultilevel"/>
-    <w:tmpl w:val="BC4C501E"/>
+    <w:tmpl w:val="F2CC4138"/>
     <w:lvl w:ilvl="0" w:tplc="04090001">
       <w:start w:val="1"/>
       <w:numFmt w:val="bullet"/>
@@ -782,7 +1611,239 @@
       </w:rPr>
     </w:lvl>
   </w:abstractNum>
+  <w:abstractNum w:abstractNumId="1">
+    <w:nsid w:val="63C4105C"/>
+    <w:multiLevelType w:val="hybridMultilevel"/>
+    <w:tmpl w:val="3586A0EE"/>
+    <w:lvl w:ilvl="0" w:tplc="04090001">
+      <w:start w:val="1"/>
+      <w:numFmt w:val="bullet"/>
+      <w:lvlText w:val=""/>
+      <w:lvlJc w:val="left"/>
+      <w:pPr>
+        <w:ind w:left="720" w:hanging="360"/>
+      </w:pPr>
+      <w:rPr>
+        <w:rFonts w:ascii="Symbol" w:hAnsi="Symbol" w:hint="default"/>
+      </w:rPr>
+    </w:lvl>
+    <w:lvl w:ilvl="1" w:tplc="04090003" w:tentative="1">
+      <w:start w:val="1"/>
+      <w:numFmt w:val="bullet"/>
+      <w:lvlText w:val="o"/>
+      <w:lvlJc w:val="left"/>
+      <w:pPr>
+        <w:ind w:left="1440" w:hanging="360"/>
+      </w:pPr>
+      <w:rPr>
+        <w:rFonts w:ascii="Courier New" w:hAnsi="Courier New" w:cs="Courier New" w:hint="default"/>
+      </w:rPr>
+    </w:lvl>
+    <w:lvl w:ilvl="2" w:tplc="04090005" w:tentative="1">
+      <w:start w:val="1"/>
+      <w:numFmt w:val="bullet"/>
+      <w:lvlText w:val=""/>
+      <w:lvlJc w:val="left"/>
+      <w:pPr>
+        <w:ind w:left="2160" w:hanging="360"/>
+      </w:pPr>
+      <w:rPr>
+        <w:rFonts w:ascii="Wingdings" w:hAnsi="Wingdings" w:hint="default"/>
+      </w:rPr>
+    </w:lvl>
+    <w:lvl w:ilvl="3" w:tplc="04090001" w:tentative="1">
+      <w:start w:val="1"/>
+      <w:numFmt w:val="bullet"/>
+      <w:lvlText w:val=""/>
+      <w:lvlJc w:val="left"/>
+      <w:pPr>
+        <w:ind w:left="2880" w:hanging="360"/>
+      </w:pPr>
+      <w:rPr>
+        <w:rFonts w:ascii="Symbol" w:hAnsi="Symbol" w:hint="default"/>
+      </w:rPr>
+    </w:lvl>
+    <w:lvl w:ilvl="4" w:tplc="04090003" w:tentative="1">
+      <w:start w:val="1"/>
+      <w:numFmt w:val="bullet"/>
+      <w:lvlText w:val="o"/>
+      <w:lvlJc w:val="left"/>
+      <w:pPr>
+        <w:ind w:left="3600" w:hanging="360"/>
+      </w:pPr>
+      <w:rPr>
+        <w:rFonts w:ascii="Courier New" w:hAnsi="Courier New" w:cs="Courier New" w:hint="default"/>
+      </w:rPr>
+    </w:lvl>
+    <w:lvl w:ilvl="5" w:tplc="04090005" w:tentative="1">
+      <w:start w:val="1"/>
+      <w:numFmt w:val="bullet"/>
+      <w:lvlText w:val=""/>
+      <w:lvlJc w:val="left"/>
+      <w:pPr>
+        <w:ind w:left="4320" w:hanging="360"/>
+      </w:pPr>
+      <w:rPr>
+        <w:rFonts w:ascii="Wingdings" w:hAnsi="Wingdings" w:hint="default"/>
+      </w:rPr>
+    </w:lvl>
+    <w:lvl w:ilvl="6" w:tplc="04090001" w:tentative="1">
+      <w:start w:val="1"/>
+      <w:numFmt w:val="bullet"/>
+      <w:lvlText w:val=""/>
+      <w:lvlJc w:val="left"/>
+      <w:pPr>
+        <w:ind w:left="5040" w:hanging="360"/>
+      </w:pPr>
+      <w:rPr>
+        <w:rFonts w:ascii="Symbol" w:hAnsi="Symbol" w:hint="default"/>
+      </w:rPr>
+    </w:lvl>
+    <w:lvl w:ilvl="7" w:tplc="04090003" w:tentative="1">
+      <w:start w:val="1"/>
+      <w:numFmt w:val="bullet"/>
+      <w:lvlText w:val="o"/>
+      <w:lvlJc w:val="left"/>
+      <w:pPr>
+        <w:ind w:left="5760" w:hanging="360"/>
+      </w:pPr>
+      <w:rPr>
+        <w:rFonts w:ascii="Courier New" w:hAnsi="Courier New" w:cs="Courier New" w:hint="default"/>
+      </w:rPr>
+    </w:lvl>
+    <w:lvl w:ilvl="8" w:tplc="04090005" w:tentative="1">
+      <w:start w:val="1"/>
+      <w:numFmt w:val="bullet"/>
+      <w:lvlText w:val=""/>
+      <w:lvlJc w:val="left"/>
+      <w:pPr>
+        <w:ind w:left="6480" w:hanging="360"/>
+      </w:pPr>
+      <w:rPr>
+        <w:rFonts w:ascii="Wingdings" w:hAnsi="Wingdings" w:hint="default"/>
+      </w:rPr>
+    </w:lvl>
+  </w:abstractNum>
+  <w:abstractNum w:abstractNumId="2">
+    <w:nsid w:val="6884628A"/>
+    <w:multiLevelType w:val="hybridMultilevel"/>
+    <w:tmpl w:val="8BEA0BC0"/>
+    <w:lvl w:ilvl="0" w:tplc="04090001">
+      <w:start w:val="1"/>
+      <w:numFmt w:val="bullet"/>
+      <w:lvlText w:val=""/>
+      <w:lvlJc w:val="left"/>
+      <w:pPr>
+        <w:ind w:left="720" w:hanging="360"/>
+      </w:pPr>
+      <w:rPr>
+        <w:rFonts w:ascii="Symbol" w:hAnsi="Symbol" w:hint="default"/>
+      </w:rPr>
+    </w:lvl>
+    <w:lvl w:ilvl="1" w:tplc="04090003" w:tentative="1">
+      <w:start w:val="1"/>
+      <w:numFmt w:val="bullet"/>
+      <w:lvlText w:val="o"/>
+      <w:lvlJc w:val="left"/>
+      <w:pPr>
+        <w:ind w:left="1440" w:hanging="360"/>
+      </w:pPr>
+      <w:rPr>
+        <w:rFonts w:ascii="Courier New" w:hAnsi="Courier New" w:cs="Courier New" w:hint="default"/>
+      </w:rPr>
+    </w:lvl>
+    <w:lvl w:ilvl="2" w:tplc="04090005" w:tentative="1">
+      <w:start w:val="1"/>
+      <w:numFmt w:val="bullet"/>
+      <w:lvlText w:val=""/>
+      <w:lvlJc w:val="left"/>
+      <w:pPr>
+        <w:ind w:left="2160" w:hanging="360"/>
+      </w:pPr>
+      <w:rPr>
+        <w:rFonts w:ascii="Wingdings" w:hAnsi="Wingdings" w:hint="default"/>
+      </w:rPr>
+    </w:lvl>
+    <w:lvl w:ilvl="3" w:tplc="04090001" w:tentative="1">
+      <w:start w:val="1"/>
+      <w:numFmt w:val="bullet"/>
+      <w:lvlText w:val=""/>
+      <w:lvlJc w:val="left"/>
+      <w:pPr>
+        <w:ind w:left="2880" w:hanging="360"/>
+      </w:pPr>
+      <w:rPr>
+        <w:rFonts w:ascii="Symbol" w:hAnsi="Symbol" w:hint="default"/>
+      </w:rPr>
+    </w:lvl>
+    <w:lvl w:ilvl="4" w:tplc="04090003" w:tentative="1">
+      <w:start w:val="1"/>
+      <w:numFmt w:val="bullet"/>
+      <w:lvlText w:val="o"/>
+      <w:lvlJc w:val="left"/>
+      <w:pPr>
+        <w:ind w:left="3600" w:hanging="360"/>
+      </w:pPr>
+      <w:rPr>
+        <w:rFonts w:ascii="Courier New" w:hAnsi="Courier New" w:cs="Courier New" w:hint="default"/>
+      </w:rPr>
+    </w:lvl>
+    <w:lvl w:ilvl="5" w:tplc="04090005" w:tentative="1">
+      <w:start w:val="1"/>
+      <w:numFmt w:val="bullet"/>
+      <w:lvlText w:val=""/>
+      <w:lvlJc w:val="left"/>
+      <w:pPr>
+        <w:ind w:left="4320" w:hanging="360"/>
+      </w:pPr>
+      <w:rPr>
+        <w:rFonts w:ascii="Wingdings" w:hAnsi="Wingdings" w:hint="default"/>
+      </w:rPr>
+    </w:lvl>
+    <w:lvl w:ilvl="6" w:tplc="04090001" w:tentative="1">
+      <w:start w:val="1"/>
+      <w:numFmt w:val="bullet"/>
+      <w:lvlText w:val=""/>
+      <w:lvlJc w:val="left"/>
+      <w:pPr>
+        <w:ind w:left="5040" w:hanging="360"/>
+      </w:pPr>
+      <w:rPr>
+        <w:rFonts w:ascii="Symbol" w:hAnsi="Symbol" w:hint="default"/>
+      </w:rPr>
+    </w:lvl>
+    <w:lvl w:ilvl="7" w:tplc="04090003" w:tentative="1">
+      <w:start w:val="1"/>
+      <w:numFmt w:val="bullet"/>
+      <w:lvlText w:val="o"/>
+      <w:lvlJc w:val="left"/>
+      <w:pPr>
+        <w:ind w:left="5760" w:hanging="360"/>
+      </w:pPr>
+      <w:rPr>
+        <w:rFonts w:ascii="Courier New" w:hAnsi="Courier New" w:cs="Courier New" w:hint="default"/>
+      </w:rPr>
+    </w:lvl>
+    <w:lvl w:ilvl="8" w:tplc="04090005" w:tentative="1">
+      <w:start w:val="1"/>
+      <w:numFmt w:val="bullet"/>
+      <w:lvlText w:val=""/>
+      <w:lvlJc w:val="left"/>
+      <w:pPr>
+        <w:ind w:left="6480" w:hanging="360"/>
+      </w:pPr>
+      <w:rPr>
+        <w:rFonts w:ascii="Wingdings" w:hAnsi="Wingdings" w:hint="default"/>
+      </w:rPr>
+    </w:lvl>
+  </w:abstractNum>
   <w:num w:numId="1">
+    <w:abstractNumId w:val="1"/>
+  </w:num>
+  <w:num w:numId="2">
+    <w:abstractNumId w:val="2"/>
+  </w:num>
+  <w:num w:numId="3">
     <w:abstractNumId w:val="0"/>
   </w:num>
 </w:numbering>
@@ -951,6 +2012,7 @@
   <w:style w:type="character" w:default="1" w:styleId="DefaultParagraphFont">
     <w:name w:val="Default Paragraph Font"/>
     <w:uiPriority w:val="1"/>
+    <w:semiHidden/>
     <w:unhideWhenUsed/>
   </w:style>
   <w:style w:type="table" w:default="1" w:styleId="TableNormal">
@@ -1181,6 +2243,7 @@
   <w:style w:type="character" w:default="1" w:styleId="DefaultParagraphFont">
     <w:name w:val="Default Paragraph Font"/>
     <w:uiPriority w:val="1"/>
+    <w:semiHidden/>
     <w:unhideWhenUsed/>
   </w:style>
   <w:style w:type="table" w:default="1" w:styleId="TableNormal">
@@ -1538,7 +2601,7 @@
 </file>
 
 <file path=customXml/itemProps1.xml><?xml version="1.0" encoding="utf-8"?>
-<ds:datastoreItem xmlns:ds="http://schemas.openxmlformats.org/officeDocument/2006/customXml" ds:itemID="{65F728B8-9AF0-4F00-9CF9-997EA233B943}">
+<ds:datastoreItem xmlns:ds="http://schemas.openxmlformats.org/officeDocument/2006/customXml" ds:itemID="{21E1183A-B007-457D-8C6A-3661E9B24799}">
   <ds:schemaRefs>
     <ds:schemaRef ds:uri="http://schemas.openxmlformats.org/officeDocument/2006/bibliography"/>
   </ds:schemaRefs>

</xml_diff>